<commit_message>
update 21080913 am @11:55
</commit_message>
<xml_diff>
--- a/jenkins安装教程.docx
+++ b/jenkins安装教程.docx
@@ -1492,7 +1492,23 @@
           <w:sz w:val="24"/>
           <w:szCs w:val="24"/>
         </w:rPr>
-        <w:t>选中直接安装</w:t>
+        <w:t>选中</w:t>
+      </w:r>
+      <w:r>
+        <w:rPr>
+          <w:rFonts w:hint="eastAsia"/>
+          <w:sz w:val="24"/>
+          <w:szCs w:val="24"/>
+        </w:rPr>
+        <w:t>git pulish</w:t>
+      </w:r>
+      <w:r>
+        <w:rPr>
+          <w:rFonts w:hint="eastAsia"/>
+          <w:sz w:val="24"/>
+          <w:szCs w:val="24"/>
+        </w:rPr>
+        <w:t>直接安装</w:t>
       </w:r>
     </w:p>
     <w:p>

</xml_diff>